<commit_message>
pokemon clase y rest
</commit_message>
<xml_diff>
--- a/teoria_angular/UF1643.docx
+++ b/teoria_angular/UF1643.docx
@@ -30,8 +30,6 @@
         </w:rPr>
         <w:t xml:space="preserve"> </w:t>
       </w:r>
-      <w:bookmarkStart w:id="0" w:name="_GoBack"/>
-      <w:bookmarkEnd w:id="0"/>
     </w:p>
     <w:p>
       <w:pPr>
@@ -40,11 +38,19 @@
           <w:lang w:eastAsia="es-ES"/>
         </w:rPr>
       </w:pPr>
+      <w:proofErr w:type="spellStart"/>
       <w:r>
         <w:rPr>
           <w:lang w:eastAsia="es-ES"/>
         </w:rPr>
-        <w:t>Insatalando SW</w:t>
+        <w:t>Insatalando</w:t>
+      </w:r>
+      <w:proofErr w:type="spellEnd"/>
+      <w:r>
+        <w:rPr>
+          <w:lang w:eastAsia="es-ES"/>
+        </w:rPr>
+        <w:t xml:space="preserve"> SW</w:t>
       </w:r>
     </w:p>
     <w:p/>
@@ -93,7 +99,15 @@
     </w:p>
     <w:p>
       <w:r>
-        <w:t>Si no tenemos instalado node, hay que descargarlo:</w:t>
+        <w:t xml:space="preserve">Si no tenemos instalado </w:t>
+      </w:r>
+      <w:proofErr w:type="spellStart"/>
+      <w:r>
+        <w:t>node</w:t>
+      </w:r>
+      <w:proofErr w:type="spellEnd"/>
+      <w:r>
+        <w:t>, hay que descargarlo:</w:t>
       </w:r>
     </w:p>
     <w:p>
@@ -209,11 +223,21 @@
           <w:lang w:val="en-US"/>
         </w:rPr>
       </w:pPr>
-      <w:r>
-        <w:rPr>
-          <w:lang w:val="en-US"/>
-        </w:rPr>
-        <w:t>npm install -g @angular/cli</w:t>
+      <w:proofErr w:type="spellStart"/>
+      <w:proofErr w:type="gramStart"/>
+      <w:r>
+        <w:rPr>
+          <w:lang w:val="en-US"/>
+        </w:rPr>
+        <w:t>npm</w:t>
+      </w:r>
+      <w:proofErr w:type="spellEnd"/>
+      <w:proofErr w:type="gramEnd"/>
+      <w:r>
+        <w:rPr>
+          <w:lang w:val="en-US"/>
+        </w:rPr>
+        <w:t xml:space="preserve"> install -g @angular/cli</w:t>
       </w:r>
     </w:p>
     <w:p>
@@ -243,11 +267,19 @@
           <w:lang w:val="en-US"/>
         </w:rPr>
       </w:pPr>
-      <w:r>
-        <w:rPr>
-          <w:lang w:val="en-US"/>
-        </w:rPr>
-        <w:t>ng new my-app</w:t>
+      <w:proofErr w:type="gramStart"/>
+      <w:r>
+        <w:rPr>
+          <w:lang w:val="en-US"/>
+        </w:rPr>
+        <w:t>ng</w:t>
+      </w:r>
+      <w:proofErr w:type="gramEnd"/>
+      <w:r>
+        <w:rPr>
+          <w:lang w:val="en-US"/>
+        </w:rPr>
+        <w:t xml:space="preserve"> new my-app</w:t>
       </w:r>
     </w:p>
     <w:p>
@@ -376,24 +408,40 @@
           <w:lang w:val="en-US"/>
         </w:rPr>
       </w:pPr>
-      <w:r>
-        <w:rPr>
-          <w:lang w:val="en-US"/>
-        </w:rPr>
-        <w:t>cd my-app</w:t>
-      </w:r>
-    </w:p>
-    <w:p>
-      <w:pPr>
-        <w:rPr>
-          <w:lang w:val="en-US"/>
-        </w:rPr>
-      </w:pPr>
-      <w:r>
-        <w:rPr>
-          <w:lang w:val="en-US"/>
-        </w:rPr>
-        <w:t>ng serve --open</w:t>
+      <w:proofErr w:type="gramStart"/>
+      <w:r>
+        <w:rPr>
+          <w:lang w:val="en-US"/>
+        </w:rPr>
+        <w:t>cd</w:t>
+      </w:r>
+      <w:proofErr w:type="gramEnd"/>
+      <w:r>
+        <w:rPr>
+          <w:lang w:val="en-US"/>
+        </w:rPr>
+        <w:t xml:space="preserve"> my-app</w:t>
+      </w:r>
+    </w:p>
+    <w:p>
+      <w:pPr>
+        <w:rPr>
+          <w:lang w:val="en-US"/>
+        </w:rPr>
+      </w:pPr>
+      <w:proofErr w:type="gramStart"/>
+      <w:r>
+        <w:rPr>
+          <w:lang w:val="en-US"/>
+        </w:rPr>
+        <w:t>ng</w:t>
+      </w:r>
+      <w:proofErr w:type="gramEnd"/>
+      <w:r>
+        <w:rPr>
+          <w:lang w:val="en-US"/>
+        </w:rPr>
+        <w:t xml:space="preserve"> serve --open</w:t>
       </w:r>
     </w:p>
     <w:p>
@@ -508,16 +556,26 @@
       </w:r>
     </w:p>
     <w:p>
+      <w:proofErr w:type="spellStart"/>
       <w:r>
         <w:lastRenderedPageBreak/>
         <w:t>Debu</w:t>
       </w:r>
       <w:r>
-        <w:t xml:space="preserve">g </w:t>
-      </w:r>
-      <w:r>
-        <w:t>del inspector para poner breakpoints</w:t>
-      </w:r>
+        <w:t>g</w:t>
+      </w:r>
+      <w:proofErr w:type="spellEnd"/>
+      <w:r>
+        <w:t xml:space="preserve"> </w:t>
+      </w:r>
+      <w:r>
+        <w:t xml:space="preserve">del inspector para poner </w:t>
+      </w:r>
+      <w:proofErr w:type="spellStart"/>
+      <w:r>
+        <w:t>breakpoints</w:t>
+      </w:r>
+      <w:proofErr w:type="spellEnd"/>
     </w:p>
     <w:p>
       <w:pPr>
@@ -568,50 +626,87 @@
       </w:r>
     </w:p>
     <w:p>
-      <w:pPr>
-        <w:rPr>
-          <w:lang w:val="en-US"/>
-        </w:rPr>
-      </w:pPr>
-      <w:r>
-        <w:rPr>
-          <w:lang w:val="en-US"/>
-        </w:rPr>
+      <w:r>
         <w:lastRenderedPageBreak/>
-        <w:t xml:space="preserve">Creando componenets </w:t>
-      </w:r>
-    </w:p>
-    <w:p>
-      <w:pPr>
-        <w:rPr>
-          <w:lang w:val="en-US"/>
-        </w:rPr>
-      </w:pPr>
-      <w:r>
-        <w:rPr>
-          <w:lang w:val="en-US"/>
-        </w:rPr>
-        <w:t>ng generate component componentes/prueba</w:t>
-      </w:r>
-    </w:p>
-    <w:p>
-      <w:pPr>
-        <w:rPr>
-          <w:lang w:val="en-US"/>
-        </w:rPr>
-      </w:pPr>
-      <w:r>
-        <w:rPr>
-          <w:lang w:val="en-US"/>
-        </w:rPr>
-        <w:t>ng generate component componentes/</w:t>
-      </w:r>
+        <w:t xml:space="preserve">Creando </w:t>
+      </w:r>
+      <w:proofErr w:type="spellStart"/>
+      <w:r>
+        <w:t>componenets</w:t>
+      </w:r>
+      <w:proofErr w:type="spellEnd"/>
+      <w:r>
+        <w:t xml:space="preserve"> </w:t>
+      </w:r>
+    </w:p>
+    <w:p>
+      <w:proofErr w:type="spellStart"/>
+      <w:r>
+        <w:t>ng</w:t>
+      </w:r>
+      <w:proofErr w:type="spellEnd"/>
+      <w:r>
+        <w:t xml:space="preserve"> </w:t>
+      </w:r>
+      <w:proofErr w:type="spellStart"/>
+      <w:r>
+        <w:t>generate</w:t>
+      </w:r>
+      <w:proofErr w:type="spellEnd"/>
+      <w:r>
+        <w:t xml:space="preserve"> </w:t>
+      </w:r>
+      <w:proofErr w:type="spellStart"/>
+      <w:r>
+        <w:t>component</w:t>
+      </w:r>
+      <w:proofErr w:type="spellEnd"/>
+      <w:r>
+        <w:t xml:space="preserve"> componentes/prueba</w:t>
+      </w:r>
+    </w:p>
+    <w:p>
+      <w:pPr>
+        <w:rPr>
+          <w:lang w:val="en-US"/>
+        </w:rPr>
+      </w:pPr>
+      <w:proofErr w:type="gramStart"/>
+      <w:r>
+        <w:rPr>
+          <w:lang w:val="en-US"/>
+        </w:rPr>
+        <w:t>ng</w:t>
+      </w:r>
+      <w:proofErr w:type="gramEnd"/>
+      <w:r>
+        <w:rPr>
+          <w:lang w:val="en-US"/>
+        </w:rPr>
+        <w:t xml:space="preserve"> generate component </w:t>
+      </w:r>
+      <w:proofErr w:type="spellStart"/>
+      <w:r>
+        <w:rPr>
+          <w:lang w:val="en-US"/>
+        </w:rPr>
+        <w:t>componentes</w:t>
+      </w:r>
+      <w:proofErr w:type="spellEnd"/>
+      <w:r>
+        <w:rPr>
+          <w:lang w:val="en-US"/>
+        </w:rPr>
+        <w:t>/</w:t>
+      </w:r>
+      <w:proofErr w:type="spellStart"/>
       <w:r>
         <w:rPr>
           <w:lang w:val="en-US"/>
         </w:rPr>
         <w:t>boton</w:t>
       </w:r>
+      <w:proofErr w:type="spellEnd"/>
     </w:p>
     <w:p>
       <w:pPr>
@@ -661,6 +756,132 @@
           </wp:inline>
         </w:drawing>
       </w:r>
+    </w:p>
+    <w:p>
+      <w:pPr>
+        <w:rPr>
+          <w:lang w:val="en-US"/>
+        </w:rPr>
+      </w:pPr>
+      <w:r>
+        <w:rPr>
+          <w:lang w:val="en-US"/>
+        </w:rPr>
+        <w:br w:type="page"/>
+      </w:r>
+    </w:p>
+    <w:p>
+      <w:pPr>
+        <w:rPr>
+          <w:lang w:val="en-US"/>
+        </w:rPr>
+      </w:pPr>
+      <w:r>
+        <w:rPr>
+          <w:lang w:val="en-US"/>
+        </w:rPr>
+        <w:lastRenderedPageBreak/>
+        <w:t>28/01/2020</w:t>
+      </w:r>
+    </w:p>
+    <w:p>
+      <w:pPr>
+        <w:rPr>
+          <w:lang w:val="en-US"/>
+        </w:rPr>
+      </w:pPr>
+      <w:r>
+        <w:rPr>
+          <w:noProof/>
+          <w:lang w:eastAsia="es-ES"/>
+        </w:rPr>
+        <w:drawing>
+          <wp:inline distT="0" distB="0" distL="0" distR="0" wp14:anchorId="173F6EA3" wp14:editId="14D01099">
+            <wp:extent cx="8892540" cy="4999355"/>
+            <wp:effectExtent l="0" t="0" r="3810" b="0"/>
+            <wp:docPr id="7" name="Imagen 7"/>
+            <wp:cNvGraphicFramePr>
+              <a:graphicFrameLocks xmlns:a="http://schemas.openxmlformats.org/drawingml/2006/main" noChangeAspect="1"/>
+            </wp:cNvGraphicFramePr>
+            <a:graphic xmlns:a="http://schemas.openxmlformats.org/drawingml/2006/main">
+              <a:graphicData uri="http://schemas.openxmlformats.org/drawingml/2006/picture">
+                <pic:pic xmlns:pic="http://schemas.openxmlformats.org/drawingml/2006/picture">
+                  <pic:nvPicPr>
+                    <pic:cNvPr id="1" name=""/>
+                    <pic:cNvPicPr/>
+                  </pic:nvPicPr>
+                  <pic:blipFill>
+                    <a:blip r:embed="rId15"/>
+                    <a:stretch>
+                      <a:fillRect/>
+                    </a:stretch>
+                  </pic:blipFill>
+                  <pic:spPr>
+                    <a:xfrm>
+                      <a:off x="0" y="0"/>
+                      <a:ext cx="8892540" cy="4999355"/>
+                    </a:xfrm>
+                    <a:prstGeom prst="rect">
+                      <a:avLst/>
+                    </a:prstGeom>
+                  </pic:spPr>
+                </pic:pic>
+              </a:graphicData>
+            </a:graphic>
+          </wp:inline>
+        </w:drawing>
+      </w:r>
+    </w:p>
+    <w:p>
+      <w:pPr>
+        <w:rPr>
+          <w:lang w:val="en-US"/>
+        </w:rPr>
+      </w:pPr>
+      <w:r>
+        <w:rPr>
+          <w:noProof/>
+          <w:lang w:eastAsia="es-ES"/>
+        </w:rPr>
+        <w:lastRenderedPageBreak/>
+        <w:drawing>
+          <wp:inline distT="0" distB="0" distL="0" distR="0" wp14:anchorId="28EDCC9E" wp14:editId="2A76515C">
+            <wp:extent cx="8892540" cy="4999355"/>
+            <wp:effectExtent l="0" t="0" r="3810" b="0"/>
+            <wp:docPr id="8" name="Imagen 8"/>
+            <wp:cNvGraphicFramePr>
+              <a:graphicFrameLocks xmlns:a="http://schemas.openxmlformats.org/drawingml/2006/main" noChangeAspect="1"/>
+            </wp:cNvGraphicFramePr>
+            <a:graphic xmlns:a="http://schemas.openxmlformats.org/drawingml/2006/main">
+              <a:graphicData uri="http://schemas.openxmlformats.org/drawingml/2006/picture">
+                <pic:pic xmlns:pic="http://schemas.openxmlformats.org/drawingml/2006/picture">
+                  <pic:nvPicPr>
+                    <pic:cNvPr id="1" name=""/>
+                    <pic:cNvPicPr/>
+                  </pic:nvPicPr>
+                  <pic:blipFill>
+                    <a:blip r:embed="rId16"/>
+                    <a:stretch>
+                      <a:fillRect/>
+                    </a:stretch>
+                  </pic:blipFill>
+                  <pic:spPr>
+                    <a:xfrm>
+                      <a:off x="0" y="0"/>
+                      <a:ext cx="8892540" cy="4999355"/>
+                    </a:xfrm>
+                    <a:prstGeom prst="rect">
+                      <a:avLst/>
+                    </a:prstGeom>
+                  </pic:spPr>
+                </pic:pic>
+              </a:graphicData>
+            </a:graphic>
+          </wp:inline>
+        </w:drawing>
+      </w:r>
+      <w:bookmarkStart w:id="0" w:name="_GoBack"/>
+      <w:bookmarkEnd w:id="0"/>
     </w:p>
     <w:sectPr>
       <w:pgSz w:w="16838" w:h="11906" w:orient="landscape"/>

</xml_diff>